<commit_message>
Update Design for Multiplication.docx
</commit_message>
<xml_diff>
--- a/Multiply/Design for Multiplication.docx
+++ b/Multiply/Design for Multiplication.docx
@@ -567,7 +567,7 @@
           </mc:Choice>
           <mc:Fallback>
             <w:pict>
-              <v:shapetype w14:anchorId="45C8AA6B" id="_x0000_t34" coordsize="21600,21600" o:spt="34" o:oned="t" adj="10800" path="m,l@0,0@0,21600,21600,21600e" filled="f">
+              <v:shapetype w14:anchorId="29113E93" id="_x0000_t34" coordsize="21600,21600" o:spt="34" o:oned="t" adj="10800" path="m,l@0,0@0,21600,21600,21600e" filled="f">
                 <v:stroke joinstyle="miter"/>
                 <v:formulas>
                   <v:f eqn="val #0"/>
@@ -673,7 +673,7 @@
           </mc:Choice>
           <mc:Fallback>
             <w:pict>
-              <v:shape w14:anchorId="5BB8CAC2" id="Elbow Connector 10" o:spid="_x0000_s1026" type="#_x0000_t34" style="position:absolute;margin-left:255pt;margin-top:24.75pt;width:96pt;height:0;z-index:251664384;visibility:visible;mso-wrap-style:square;mso-wrap-distance-left:9pt;mso-wrap-distance-top:0;mso-wrap-distance-right:9pt;mso-wrap-distance-bottom:0;mso-position-horizontal:absolute;mso-position-horizontal-relative:text;mso-position-vertical:absolute;mso-position-vertical-relative:text" o:gfxdata="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" strokecolor="#5b9bd5 [3204]" strokeweight=".5pt">
+              <v:shape w14:anchorId="6BD8AA33" id="Elbow Connector 10" o:spid="_x0000_s1026" type="#_x0000_t34" style="position:absolute;margin-left:255pt;margin-top:24.75pt;width:96pt;height:0;z-index:251664384;visibility:visible;mso-wrap-style:square;mso-wrap-distance-left:9pt;mso-wrap-distance-top:0;mso-wrap-distance-right:9pt;mso-wrap-distance-bottom:0;mso-position-horizontal:absolute;mso-position-horizontal-relative:text;mso-position-vertical:absolute;mso-position-vertical-relative:text" o:gfxdata="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" strokecolor="#5b9bd5 [3204]" strokeweight=".5pt">
                 <v:stroke endarrow="block"/>
               </v:shape>
             </w:pict>
@@ -748,7 +748,7 @@
           </mc:Choice>
           <mc:Fallback>
             <w:pict>
-              <v:shape w14:anchorId="63B1ED14" id="Elbow Connector 5" o:spid="_x0000_s1026" type="#_x0000_t34" style="position:absolute;margin-left:57pt;margin-top:20.75pt;width:56pt;height:32pt;flip:y;z-index:251663360;visibility:visible;mso-wrap-style:square;mso-width-percent:0;mso-height-percent:0;mso-wrap-distance-left:9pt;mso-wrap-distance-top:0;mso-wrap-distance-right:9pt;mso-wrap-distance-bottom:0;mso-position-horizontal:absolute;mso-position-horizontal-relative:text;mso-position-vertical:absolute;mso-position-vertical-relative:text;mso-width-percent:0;mso-height-percent:0;mso-width-relative:margin;mso-height-relative:margin" o:gfxdata="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" strokecolor="#5b9bd5 [3204]" strokeweight=".5pt">
+              <v:shape w14:anchorId="3334646B" id="Elbow Connector 5" o:spid="_x0000_s1026" type="#_x0000_t34" style="position:absolute;margin-left:57pt;margin-top:20.75pt;width:56pt;height:32pt;flip:y;z-index:251663360;visibility:visible;mso-wrap-style:square;mso-width-percent:0;mso-height-percent:0;mso-wrap-distance-left:9pt;mso-wrap-distance-top:0;mso-wrap-distance-right:9pt;mso-wrap-distance-bottom:0;mso-position-horizontal:absolute;mso-position-horizontal-relative:text;mso-position-vertical:absolute;mso-position-vertical-relative:text;mso-width-percent:0;mso-height-percent:0;mso-width-relative:margin;mso-height-relative:margin" o:gfxdata="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" strokecolor="#5b9bd5 [3204]" strokeweight=".5pt">
                 <v:stroke endarrow="block"/>
               </v:shape>
             </w:pict>
@@ -859,7 +859,7 @@
           </mc:Choice>
           <mc:Fallback>
             <w:pict>
-              <v:shape w14:anchorId="4F7086CA" id="Elbow Connector 13" o:spid="_x0000_s1026" type="#_x0000_t34" style="position:absolute;margin-left:468pt;margin-top:23.9pt;width:5pt;height:60pt;z-index:251667456;visibility:visible;mso-wrap-style:square;mso-wrap-distance-left:9pt;mso-wrap-distance-top:0;mso-wrap-distance-right:9pt;mso-wrap-distance-bottom:0;mso-position-horizontal:absolute;mso-position-horizontal-relative:text;mso-position-vertical:absolute;mso-position-vertical-relative:text" o:gfxdata="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" strokecolor="#5b9bd5 [3204]" strokeweight=".5pt">
+              <v:shape w14:anchorId="1E29D5D7" id="Elbow Connector 13" o:spid="_x0000_s1026" type="#_x0000_t34" style="position:absolute;margin-left:468pt;margin-top:23.9pt;width:5pt;height:60pt;z-index:251667456;visibility:visible;mso-wrap-style:square;mso-wrap-distance-left:9pt;mso-wrap-distance-top:0;mso-wrap-distance-right:9pt;mso-wrap-distance-bottom:0;mso-position-horizontal:absolute;mso-position-horizontal-relative:text;mso-position-vertical:absolute;mso-position-vertical-relative:text" o:gfxdata="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" strokecolor="#5b9bd5 [3204]" strokeweight=".5pt">
                 <v:stroke endarrow="block"/>
               </v:shape>
             </w:pict>
@@ -928,7 +928,7 @@
           </mc:Choice>
           <mc:Fallback>
             <w:pict>
-              <v:shape w14:anchorId="27C268B3" id="Elbow Connector 12" o:spid="_x0000_s1026" type="#_x0000_t34" style="position:absolute;margin-left:390pt;margin-top:23.9pt;width:4pt;height:61pt;flip:x;z-index:251666432;visibility:visible;mso-wrap-style:square;mso-wrap-distance-left:9pt;mso-wrap-distance-top:0;mso-wrap-distance-right:9pt;mso-wrap-distance-bottom:0;mso-position-horizontal:absolute;mso-position-horizontal-relative:text;mso-position-vertical:absolute;mso-position-vertical-relative:text" o:gfxdata="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" strokecolor="#5b9bd5 [3204]" strokeweight=".5pt">
+              <v:shape w14:anchorId="15580EFC" id="Elbow Connector 12" o:spid="_x0000_s1026" type="#_x0000_t34" style="position:absolute;margin-left:390pt;margin-top:23.9pt;width:4pt;height:61pt;flip:x;z-index:251666432;visibility:visible;mso-wrap-style:square;mso-wrap-distance-left:9pt;mso-wrap-distance-top:0;mso-wrap-distance-right:9pt;mso-wrap-distance-bottom:0;mso-position-horizontal:absolute;mso-position-horizontal-relative:text;mso-position-vertical:absolute;mso-position-vertical-relative:text" o:gfxdata="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" strokecolor="#5b9bd5 [3204]" strokeweight=".5pt">
                 <v:stroke endarrow="block"/>
               </v:shape>
             </w:pict>
@@ -950,17 +950,7 @@
           <w:sz w:val="28"/>
           <w:szCs w:val="28"/>
         </w:rPr>
-        <w:t xml:space="preserve">                                                                                               Output (16-bit)        </w:t>
-      </w:r>
-      <w:bookmarkStart w:id="0" w:name="_GoBack"/>
-      <w:bookmarkEnd w:id="0"/>
-      <w:r>
-        <w:rPr>
-          <w:rFonts w:cstheme="minorHAnsi"/>
-          <w:sz w:val="28"/>
-          <w:szCs w:val="28"/>
-        </w:rPr>
-        <w:t>overFlow</w:t>
+        <w:t xml:space="preserve">                                                                                               Output (16-bit)        overFlow</w:t>
       </w:r>
     </w:p>
     <w:p>
@@ -1156,6 +1146,42 @@
           <w:szCs w:val="36"/>
         </w:rPr>
         <w:t>Overflow flag set to ‘1’ if there is overflow.</w:t>
+      </w:r>
+    </w:p>
+    <w:p>
+      <w:pPr>
+        <w:pStyle w:val="ListParagraph"/>
+        <w:numPr>
+          <w:ilvl w:val="0"/>
+          <w:numId w:val="4"/>
+        </w:numPr>
+        <w:tabs>
+          <w:tab w:val="left" w:pos="1480"/>
+        </w:tabs>
+        <w:rPr>
+          <w:rFonts w:cstheme="minorHAnsi"/>
+          <w:sz w:val="36"/>
+          <w:szCs w:val="36"/>
+        </w:rPr>
+      </w:pPr>
+      <w:r>
+        <w:rPr>
+          <w:rFonts w:cstheme="minorHAnsi"/>
+          <w:sz w:val="36"/>
+          <w:szCs w:val="36"/>
+        </w:rPr>
+        <w:lastRenderedPageBreak/>
+        <w:t xml:space="preserve">Overflow doesn’t occur, if the sign bit in output doesn’t extend in all the rest of bits </w:t>
+      </w:r>
+      <w:bookmarkStart w:id="0" w:name="_GoBack"/>
+      <w:bookmarkEnd w:id="0"/>
+      <w:r>
+        <w:rPr>
+          <w:rFonts w:cstheme="minorHAnsi"/>
+          <w:sz w:val="36"/>
+          <w:szCs w:val="36"/>
+        </w:rPr>
+        <w:t xml:space="preserve"> </w:t>
       </w:r>
     </w:p>
     <w:sectPr>

</xml_diff>